<commit_message>
added general usage instructions (e.g., once you have container, how to start/stop without needing to rebuild image)
</commit_message>
<xml_diff>
--- a/ORS/ORS Backend Setup and Usage.docx
+++ b/ORS/ORS Backend Setup and Usage.docx
@@ -237,16 +237,30 @@
           <w:rFonts w:ascii="Courier New" w:hAnsi="Courier New" w:cs="Courier New"/>
           <w:highlight w:val="lightGray"/>
         </w:rPr>
-        <w:t>docker-compose up -d --build</w:t>
-      </w:r>
-      <w:r>
-        <w:rPr>
-          <w:rFonts w:ascii="Courier New" w:hAnsi="Courier New" w:cs="Courier New"/>
-        </w:rPr>
-        <w:t xml:space="preserve">, </w:t>
-      </w:r>
-      <w:r>
-        <w:t>which wil</w:t>
+        <w:t>docker-compose up -d --</w:t>
+      </w:r>
+      <w:proofErr w:type="spellStart"/>
+      <w:proofErr w:type="gramStart"/>
+      <w:r>
+        <w:rPr>
+          <w:rFonts w:ascii="Courier New" w:hAnsi="Courier New" w:cs="Courier New"/>
+          <w:highlight w:val="lightGray"/>
+        </w:rPr>
+        <w:t>build</w:t>
+      </w:r>
+      <w:r>
+        <w:rPr>
+          <w:rFonts w:ascii="Courier New" w:hAnsi="Courier New" w:cs="Courier New"/>
+        </w:rPr>
+        <w:t>,</w:t>
+      </w:r>
+      <w:r>
+        <w:t>which</w:t>
+      </w:r>
+      <w:proofErr w:type="spellEnd"/>
+      <w:proofErr w:type="gramEnd"/>
+      <w:r>
+        <w:t xml:space="preserve"> wil</w:t>
       </w:r>
       <w:r>
         <w:t>l run docker/docker-</w:t>
@@ -257,15 +271,7 @@
       </w:r>
       <w:proofErr w:type="spellEnd"/>
       <w:r>
-        <w:t xml:space="preserve"> (“the YML</w:t>
-      </w:r>
-      <w:proofErr w:type="gramStart"/>
-      <w:r>
-        <w:t>”)and</w:t>
-      </w:r>
-      <w:proofErr w:type="gramEnd"/>
-      <w:r>
-        <w:t xml:space="preserve"> build a Docker image for </w:t>
+        <w:t xml:space="preserve"> (“the YML”)and build a Docker image for </w:t>
       </w:r>
       <w:proofErr w:type="spellStart"/>
       <w:r>
@@ -426,10 +432,7 @@
     <w:p>
       <w:pPr>
         <w:pStyle w:val="ListParagraph"/>
-        <w:numPr>
-          <w:ilvl w:val="1"/>
-          <w:numId w:val="1"/>
-        </w:numPr>
+        <w:ind w:left="1440"/>
       </w:pPr>
     </w:p>
     <w:p/>
@@ -539,12 +542,150 @@
       <w:pPr>
         <w:pStyle w:val="ListParagraph"/>
         <w:numPr>
+          <w:ilvl w:val="1"/>
+          <w:numId w:val="3"/>
+        </w:numPr>
+      </w:pPr>
+      <w:r>
+        <w:t xml:space="preserve">Acceptable modes to include are </w:t>
+      </w:r>
+      <w:r>
+        <w:rPr>
+          <w:rStyle w:val="HTMLCode"/>
+          <w:rFonts w:eastAsiaTheme="minorHAnsi"/>
+        </w:rPr>
+        <w:t>"car"</w:t>
+      </w:r>
+      <w:r>
+        <w:t xml:space="preserve">, </w:t>
+      </w:r>
+      <w:r>
+        <w:rPr>
+          <w:rStyle w:val="HTMLCode"/>
+          <w:rFonts w:eastAsiaTheme="minorHAnsi"/>
+        </w:rPr>
+        <w:t>"</w:t>
+      </w:r>
+      <w:proofErr w:type="spellStart"/>
+      <w:r>
+        <w:rPr>
+          <w:rStyle w:val="HTMLCode"/>
+          <w:rFonts w:eastAsiaTheme="minorHAnsi"/>
+        </w:rPr>
+        <w:t>hgv</w:t>
+      </w:r>
+      <w:proofErr w:type="spellEnd"/>
+      <w:r>
+        <w:rPr>
+          <w:rStyle w:val="HTMLCode"/>
+          <w:rFonts w:eastAsiaTheme="minorHAnsi"/>
+        </w:rPr>
+        <w:t>"</w:t>
+      </w:r>
+      <w:r>
+        <w:t xml:space="preserve">, </w:t>
+      </w:r>
+      <w:r>
+        <w:rPr>
+          <w:rStyle w:val="HTMLCode"/>
+          <w:rFonts w:eastAsiaTheme="minorHAnsi"/>
+        </w:rPr>
+        <w:t>"bike-regular"</w:t>
+      </w:r>
+      <w:r>
+        <w:t xml:space="preserve">, </w:t>
+      </w:r>
+      <w:r>
+        <w:rPr>
+          <w:rStyle w:val="HTMLCode"/>
+          <w:rFonts w:eastAsiaTheme="minorHAnsi"/>
+        </w:rPr>
+        <w:t>"bike-mountain"</w:t>
+      </w:r>
+      <w:r>
+        <w:t xml:space="preserve">, </w:t>
+      </w:r>
+      <w:r>
+        <w:rPr>
+          <w:rStyle w:val="HTMLCode"/>
+          <w:rFonts w:eastAsiaTheme="minorHAnsi"/>
+        </w:rPr>
+        <w:t>"bike-road"</w:t>
+      </w:r>
+      <w:r>
+        <w:t xml:space="preserve">, </w:t>
+      </w:r>
+      <w:r>
+        <w:rPr>
+          <w:rStyle w:val="HTMLCode"/>
+          <w:rFonts w:eastAsiaTheme="minorHAnsi"/>
+        </w:rPr>
+        <w:t>"bike-electric"</w:t>
+      </w:r>
+      <w:r>
+        <w:t xml:space="preserve">, </w:t>
+      </w:r>
+      <w:r>
+        <w:rPr>
+          <w:rStyle w:val="HTMLCode"/>
+          <w:rFonts w:eastAsiaTheme="minorHAnsi"/>
+        </w:rPr>
+        <w:t>"walking"</w:t>
+      </w:r>
+      <w:r>
+        <w:t xml:space="preserve">, </w:t>
+      </w:r>
+      <w:r>
+        <w:rPr>
+          <w:rStyle w:val="HTMLCode"/>
+          <w:rFonts w:eastAsiaTheme="minorHAnsi"/>
+        </w:rPr>
+        <w:t>"hiking</w:t>
+      </w:r>
+      <w:proofErr w:type="gramStart"/>
+      <w:r>
+        <w:rPr>
+          <w:rStyle w:val="HTMLCode"/>
+          <w:rFonts w:eastAsiaTheme="minorHAnsi"/>
+        </w:rPr>
+        <w:t>"</w:t>
+      </w:r>
+      <w:proofErr w:type="gramEnd"/>
+      <w:r>
+        <w:t xml:space="preserve"> or </w:t>
+      </w:r>
+      <w:r>
+        <w:rPr>
+          <w:rStyle w:val="HTMLCode"/>
+          <w:rFonts w:eastAsiaTheme="minorHAnsi"/>
+        </w:rPr>
+        <w:t>"wheelchair"</w:t>
+      </w:r>
+    </w:p>
+    <w:p>
+      <w:pPr>
+        <w:pStyle w:val="ListParagraph"/>
+        <w:numPr>
           <w:ilvl w:val="0"/>
           <w:numId w:val="3"/>
         </w:numPr>
       </w:pPr>
       <w:r>
-        <w:t>Delete docker/graphs folder</w:t>
+        <w:t>Delete</w:t>
+      </w:r>
+      <w:r>
+        <w:t xml:space="preserve"> </w:t>
+      </w:r>
+      <w:proofErr w:type="gramStart"/>
+      <w:r>
+        <w:t xml:space="preserve">the </w:t>
+      </w:r>
+      <w:r>
+        <w:t xml:space="preserve"> docker</w:t>
+      </w:r>
+      <w:proofErr w:type="gramEnd"/>
+      <w:r>
+        <w:t>/graphs folder</w:t>
       </w:r>
     </w:p>
     <w:p>
@@ -556,7 +697,13 @@
         </w:numPr>
       </w:pPr>
       <w:r>
-        <w:t xml:space="preserve">Restart the container running </w:t>
+        <w:t xml:space="preserve">Restart the container </w:t>
+      </w:r>
+      <w:r>
+        <w:t>by running</w:t>
+      </w:r>
+      <w:r>
+        <w:t xml:space="preserve"> </w:t>
       </w:r>
       <w:r>
         <w:rPr>
@@ -586,7 +733,13 @@
       </w:r>
       <w:proofErr w:type="gramEnd"/>
       <w:r>
-        <w:t xml:space="preserve"> “car”, “biking-regular”, etc.)</w:t>
+        <w:t xml:space="preserve"> “car”, “bik</w:t>
+      </w:r>
+      <w:r>
+        <w:t>e</w:t>
+      </w:r>
+      <w:r>
+        <w:t>-regular”, etc.)</w:t>
       </w:r>
     </w:p>
     <w:p>
@@ -611,7 +764,19 @@
           <w:rPr>
             <w:rStyle w:val="Hyperlink"/>
           </w:rPr>
-          <w:t>https://giscience.github.io/openrouteservice/installation/Configuration.html</w:t>
+          <w:t>https://giscience.github.io/openrouteservice/installation/Con</w:t>
+        </w:r>
+        <w:r>
+          <w:rPr>
+            <w:rStyle w:val="Hyperlink"/>
+          </w:rPr>
+          <w:t>f</w:t>
+        </w:r>
+        <w:r>
+          <w:rPr>
+            <w:rStyle w:val="Hyperlink"/>
+          </w:rPr>
+          <w:t>iguration.html</w:t>
         </w:r>
       </w:hyperlink>
     </w:p>
@@ -740,6 +905,15 @@
         </w:r>
       </w:hyperlink>
       <w:r>
+        <w:rPr>
+          <w:rStyle w:val="Hyperlink"/>
+        </w:rPr>
+        <w:t>.</w:t>
+      </w:r>
+      <w:r>
+        <w:t xml:space="preserve"> A</w:t>
+      </w:r>
+      <w:r>
         <w:t xml:space="preserve"> Hi-level recap of these steps:</w:t>
       </w:r>
     </w:p>
@@ -994,8 +1168,36 @@
         <w:rPr>
           <w:rFonts w:cstheme="minorHAnsi"/>
         </w:rPr>
-        <w:t>Possibility is to also add the –build flag?</w:t>
-      </w:r>
+        <w:t xml:space="preserve">Possibility is to also add the </w:t>
+      </w:r>
+      <w:r>
+        <w:rPr>
+          <w:rFonts w:ascii="Courier New" w:hAnsi="Courier New" w:cs="Courier New"/>
+          <w:highlight w:val="lightGray"/>
+        </w:rPr>
+        <w:t>--</w:t>
+      </w:r>
+      <w:r>
+        <w:rPr>
+          <w:rFonts w:ascii="Courier New" w:hAnsi="Courier New" w:cs="Courier New"/>
+          <w:highlight w:val="lightGray"/>
+        </w:rPr>
+        <w:t>build</w:t>
+      </w:r>
+      <w:r>
+        <w:rPr>
+          <w:rFonts w:cstheme="minorHAnsi"/>
+        </w:rPr>
+        <w:t xml:space="preserve"> </w:t>
+      </w:r>
+      <w:proofErr w:type="gramStart"/>
+      <w:r>
+        <w:rPr>
+          <w:rFonts w:cstheme="minorHAnsi"/>
+        </w:rPr>
+        <w:t>flag?</w:t>
+      </w:r>
+      <w:proofErr w:type="gramEnd"/>
     </w:p>
     <w:p>
       <w:pPr>
@@ -1024,6 +1226,9 @@
     </w:p>
     <w:p/>
     <w:p>
+      <w:pPr>
+        <w:pStyle w:val="Heading3"/>
+      </w:pPr>
       <w:r>
         <w:t>Notes</w:t>
       </w:r>
@@ -1059,19 +1264,10 @@
     </w:p>
     <w:p>
       <w:pPr>
-        <w:pStyle w:val="ListParagraph"/>
-        <w:numPr>
-          <w:ilvl w:val="1"/>
-          <w:numId w:val="6"/>
-        </w:numPr>
-      </w:pPr>
-    </w:p>
-    <w:p/>
-    <w:p>
-      <w:pPr>
         <w:pStyle w:val="Heading1"/>
       </w:pPr>
       <w:r>
+        <w:lastRenderedPageBreak/>
         <w:t>Using the ORS Backend in Scripts</w:t>
       </w:r>
     </w:p>
@@ -1090,6 +1286,23 @@
           <w:ilvl w:val="0"/>
           <w:numId w:val="7"/>
         </w:numPr>
+      </w:pPr>
+      <w:r>
+        <w:t>Ensure Docker is started and running*</w:t>
+      </w:r>
+    </w:p>
+    <w:p>
+      <w:pPr>
+        <w:pStyle w:val="ListParagraph"/>
+        <w:numPr>
+          <w:ilvl w:val="0"/>
+          <w:numId w:val="7"/>
+        </w:numPr>
+        <w:rPr>
+          <w:rStyle w:val="Hyperlink"/>
+          <w:color w:val="auto"/>
+          <w:u w:val="none"/>
+        </w:rPr>
       </w:pPr>
       <w:r>
         <w:t xml:space="preserve">Make sure you have </w:t>
@@ -1140,6 +1353,177 @@
         </w:r>
         <w:proofErr w:type="spellEnd"/>
       </w:hyperlink>
+    </w:p>
+    <w:p>
+      <w:pPr>
+        <w:pStyle w:val="ListParagraph"/>
+        <w:numPr>
+          <w:ilvl w:val="0"/>
+          <w:numId w:val="7"/>
+        </w:numPr>
+      </w:pPr>
+      <w:r>
+        <w:t>Open a CMD line and navigate to the ORS Docker folder (containing the docker-</w:t>
+      </w:r>
+      <w:proofErr w:type="spellStart"/>
+      <w:r>
+        <w:t>compose.yml</w:t>
+      </w:r>
+      <w:proofErr w:type="spellEnd"/>
+      <w:r>
+        <w:t xml:space="preserve"> file)</w:t>
+      </w:r>
+    </w:p>
+    <w:p>
+      <w:pPr>
+        <w:pStyle w:val="ListParagraph"/>
+        <w:numPr>
+          <w:ilvl w:val="0"/>
+          <w:numId w:val="7"/>
+        </w:numPr>
+      </w:pPr>
+      <w:r>
+        <w:t xml:space="preserve">Run </w:t>
+      </w:r>
+      <w:r>
+        <w:rPr>
+          <w:rFonts w:ascii="Courier New" w:hAnsi="Courier New" w:cs="Courier New"/>
+          <w:highlight w:val="lightGray"/>
+        </w:rPr>
+        <w:t xml:space="preserve">docker container start </w:t>
+      </w:r>
+      <w:proofErr w:type="spellStart"/>
+      <w:r>
+        <w:rPr>
+          <w:rFonts w:ascii="Courier New" w:hAnsi="Courier New" w:cs="Courier New"/>
+          <w:highlight w:val="lightGray"/>
+        </w:rPr>
+        <w:t>ors</w:t>
+      </w:r>
+      <w:proofErr w:type="spellEnd"/>
+      <w:r>
+        <w:rPr>
+          <w:rFonts w:ascii="Courier New" w:hAnsi="Courier New" w:cs="Courier New"/>
+          <w:highlight w:val="lightGray"/>
+        </w:rPr>
+        <w:t>-app</w:t>
+      </w:r>
+    </w:p>
+    <w:p>
+      <w:pPr>
+        <w:pStyle w:val="ListParagraph"/>
+        <w:numPr>
+          <w:ilvl w:val="1"/>
+          <w:numId w:val="7"/>
+        </w:numPr>
+      </w:pPr>
+      <w:r>
+        <w:t xml:space="preserve">NOTE – if you get an </w:t>
+      </w:r>
+      <w:r>
+        <w:rPr>
+          <w:rFonts w:ascii="Courier New" w:hAnsi="Courier New" w:cs="Courier New"/>
+          <w:highlight w:val="lightGray"/>
+        </w:rPr>
+        <w:t>Error response from daemon</w:t>
+      </w:r>
+      <w:r>
+        <w:rPr>
+          <w:rFonts w:ascii="Courier New" w:hAnsi="Courier New" w:cs="Courier New"/>
+          <w:highlight w:val="lightGray"/>
+        </w:rPr>
+        <w:t>…</w:t>
+      </w:r>
+      <w:r>
+        <w:t xml:space="preserve"> error, try restarting Docker then running the command again</w:t>
+      </w:r>
+    </w:p>
+    <w:p>
+      <w:pPr>
+        <w:pStyle w:val="ListParagraph"/>
+        <w:numPr>
+          <w:ilvl w:val="0"/>
+          <w:numId w:val="7"/>
+        </w:numPr>
+      </w:pPr>
+      <w:r>
+        <w:t>Run any applicable scripts</w:t>
+      </w:r>
+    </w:p>
+    <w:p>
+      <w:pPr>
+        <w:pStyle w:val="ListParagraph"/>
+        <w:numPr>
+          <w:ilvl w:val="0"/>
+          <w:numId w:val="7"/>
+        </w:numPr>
+      </w:pPr>
+      <w:r>
+        <w:t xml:space="preserve">When done, run </w:t>
+      </w:r>
+      <w:r>
+        <w:rPr>
+          <w:rFonts w:ascii="Courier New" w:hAnsi="Courier New" w:cs="Courier New"/>
+          <w:highlight w:val="lightGray"/>
+        </w:rPr>
+        <w:t xml:space="preserve">docker container </w:t>
+      </w:r>
+      <w:r>
+        <w:rPr>
+          <w:rFonts w:ascii="Courier New" w:hAnsi="Courier New" w:cs="Courier New"/>
+          <w:highlight w:val="lightGray"/>
+        </w:rPr>
+        <w:t>stop</w:t>
+      </w:r>
+      <w:r>
+        <w:rPr>
+          <w:rFonts w:ascii="Courier New" w:hAnsi="Courier New" w:cs="Courier New"/>
+          <w:highlight w:val="lightGray"/>
+        </w:rPr>
+        <w:t xml:space="preserve"> </w:t>
+      </w:r>
+      <w:proofErr w:type="spellStart"/>
+      <w:r>
+        <w:rPr>
+          <w:rFonts w:ascii="Courier New" w:hAnsi="Courier New" w:cs="Courier New"/>
+          <w:highlight w:val="lightGray"/>
+        </w:rPr>
+        <w:t>ors</w:t>
+      </w:r>
+      <w:proofErr w:type="spellEnd"/>
+      <w:r>
+        <w:rPr>
+          <w:rFonts w:ascii="Courier New" w:hAnsi="Courier New" w:cs="Courier New"/>
+          <w:highlight w:val="lightGray"/>
+        </w:rPr>
+        <w:t>-app</w:t>
+      </w:r>
+    </w:p>
+    <w:p>
+      <w:pPr>
+        <w:pStyle w:val="ListParagraph"/>
+        <w:numPr>
+          <w:ilvl w:val="1"/>
+          <w:numId w:val="7"/>
+        </w:numPr>
+      </w:pPr>
+      <w:r>
+        <w:t xml:space="preserve">Note – if the container is running in the </w:t>
+      </w:r>
+      <w:proofErr w:type="spellStart"/>
+      <w:r>
+        <w:t>cmd</w:t>
+      </w:r>
+      <w:proofErr w:type="spellEnd"/>
+      <w:r>
+        <w:t xml:space="preserve"> window, you can stop it by opening a new CMD window and running the stop command</w:t>
+      </w:r>
+    </w:p>
+    <w:p/>
+    <w:p>
+      <w:r>
+        <w:t>*While you can leave Docker running all the time, it consumes several GB of memory while running.</w:t>
+      </w:r>
     </w:p>
     <w:p>
       <w:pPr>
@@ -1254,7 +1638,7 @@
         <w:rFonts w:hint="default"/>
       </w:rPr>
     </w:lvl>
-    <w:lvl w:ilvl="1" w:tplc="04090019" w:tentative="1">
+    <w:lvl w:ilvl="1" w:tplc="04090019">
       <w:start w:val="1"/>
       <w:numFmt w:val="lowerLetter"/>
       <w:lvlText w:val="%2."/>
@@ -1435,7 +1819,7 @@
         <w:rFonts w:hint="default"/>
       </w:rPr>
     </w:lvl>
-    <w:lvl w:ilvl="1" w:tplc="04090019" w:tentative="1">
+    <w:lvl w:ilvl="1" w:tplc="04090019">
       <w:start w:val="1"/>
       <w:numFmt w:val="lowerLetter"/>
       <w:lvlText w:val="%2."/>
@@ -2488,6 +2872,85 @@
       <w:szCs w:val="24"/>
     </w:rPr>
   </w:style>
+  <w:style w:type="character" w:styleId="CommentReference">
+    <w:name w:val="annotation reference"/>
+    <w:basedOn w:val="DefaultParagraphFont"/>
+    <w:uiPriority w:val="99"/>
+    <w:semiHidden/>
+    <w:unhideWhenUsed/>
+    <w:rsid w:val="00A43D2B"/>
+    <w:rPr>
+      <w:sz w:val="16"/>
+      <w:szCs w:val="16"/>
+    </w:rPr>
+  </w:style>
+  <w:style w:type="paragraph" w:styleId="CommentText">
+    <w:name w:val="annotation text"/>
+    <w:basedOn w:val="Normal"/>
+    <w:link w:val="CommentTextChar"/>
+    <w:uiPriority w:val="99"/>
+    <w:unhideWhenUsed/>
+    <w:rsid w:val="00A43D2B"/>
+    <w:pPr>
+      <w:spacing w:line="240" w:lineRule="auto"/>
+    </w:pPr>
+    <w:rPr>
+      <w:sz w:val="20"/>
+      <w:szCs w:val="20"/>
+    </w:rPr>
+  </w:style>
+  <w:style w:type="character" w:customStyle="1" w:styleId="CommentTextChar">
+    <w:name w:val="Comment Text Char"/>
+    <w:basedOn w:val="DefaultParagraphFont"/>
+    <w:link w:val="CommentText"/>
+    <w:uiPriority w:val="99"/>
+    <w:rsid w:val="00A43D2B"/>
+    <w:rPr>
+      <w:sz w:val="20"/>
+      <w:szCs w:val="20"/>
+    </w:rPr>
+  </w:style>
+  <w:style w:type="paragraph" w:styleId="CommentSubject">
+    <w:name w:val="annotation subject"/>
+    <w:basedOn w:val="CommentText"/>
+    <w:next w:val="CommentText"/>
+    <w:link w:val="CommentSubjectChar"/>
+    <w:uiPriority w:val="99"/>
+    <w:semiHidden/>
+    <w:unhideWhenUsed/>
+    <w:rsid w:val="00A43D2B"/>
+    <w:rPr>
+      <w:b/>
+      <w:bCs/>
+    </w:rPr>
+  </w:style>
+  <w:style w:type="character" w:customStyle="1" w:styleId="CommentSubjectChar">
+    <w:name w:val="Comment Subject Char"/>
+    <w:basedOn w:val="CommentTextChar"/>
+    <w:link w:val="CommentSubject"/>
+    <w:uiPriority w:val="99"/>
+    <w:semiHidden/>
+    <w:rsid w:val="00A43D2B"/>
+    <w:rPr>
+      <w:b/>
+      <w:bCs/>
+      <w:sz w:val="20"/>
+      <w:szCs w:val="20"/>
+    </w:rPr>
+  </w:style>
+  <w:style w:type="character" w:styleId="HTMLCode">
+    <w:name w:val="HTML Code"/>
+    <w:basedOn w:val="DefaultParagraphFont"/>
+    <w:uiPriority w:val="99"/>
+    <w:semiHidden/>
+    <w:unhideWhenUsed/>
+    <w:rsid w:val="00E544BF"/>
+    <w:rPr>
+      <w:rFonts w:ascii="Courier New" w:eastAsia="Times New Roman" w:hAnsi="Courier New" w:cs="Courier New"/>
+      <w:sz w:val="20"/>
+      <w:szCs w:val="20"/>
+    </w:rPr>
+  </w:style>
 </w:styles>
 </file>
 

</xml_diff>